<commit_message>
added modeling advice to notes
</commit_message>
<xml_diff>
--- a/Background/Notes on NTM.docx
+++ b/Background/Notes on NTM.docx
@@ -73,8 +73,21 @@
           <w:numId w:val="1"/>
         </w:numPr>
       </w:pPr>
-      <w:r>
-        <w:t>Fibrocavitary disease – severe form of NTM infection that occurs when the MAC bacteria creates a cavity or hole in the lung tissue (this is the “classic” NTM infection, described principally as upper lobe fibrocavitary disease with underlying emphysema)</w:t>
+      <w:proofErr w:type="spellStart"/>
+      <w:r>
+        <w:t>Fibrocavitary</w:t>
+      </w:r>
+      <w:proofErr w:type="spellEnd"/>
+      <w:r>
+        <w:t xml:space="preserve"> disease – severe form of NTM infection that occurs when the MAC bacteria creates a cavity or hole in the lung tissue (this is the “classic” NTM infection, described principally as upper lobe </w:t>
+      </w:r>
+      <w:proofErr w:type="spellStart"/>
+      <w:r>
+        <w:t>fibrocavitary</w:t>
+      </w:r>
+      <w:proofErr w:type="spellEnd"/>
+      <w:r>
+        <w:t xml:space="preserve"> disease with underlying emphysema)</w:t>
       </w:r>
     </w:p>
     <w:p>
@@ -145,8 +158,13 @@
           <w:numId w:val="1"/>
         </w:numPr>
       </w:pPr>
-      <w:r>
-        <w:t>Microaspiration (from above – swallowing dysfunction, or below-GE reflux)</w:t>
+      <w:proofErr w:type="spellStart"/>
+      <w:r>
+        <w:t>Microaspiration</w:t>
+      </w:r>
+      <w:proofErr w:type="spellEnd"/>
+      <w:r>
+        <w:t xml:space="preserve"> (from above – swallowing dysfunction, or below-GE reflux)</w:t>
       </w:r>
     </w:p>
     <w:p>
@@ -218,7 +236,15 @@
         </w:numPr>
       </w:pPr>
       <w:r>
-        <w:t>RML and lingula are near the heart, the constant beating might cause microatelectasis (small passages are blocked or pressure is applied to outside of lung), might set up a nidus of infection (place in which bacteria have multiplied) that can spread</w:t>
+        <w:t xml:space="preserve">RML and lingula are near the heart, the constant beating might cause </w:t>
+      </w:r>
+      <w:proofErr w:type="spellStart"/>
+      <w:r>
+        <w:t>microatelectasis</w:t>
+      </w:r>
+      <w:proofErr w:type="spellEnd"/>
+      <w:r>
+        <w:t xml:space="preserve"> (small passages are blocked or pressure is applied to outside of lung), might set up a nidus of infection (place in which bacteria have multiplied) that can spread</w:t>
       </w:r>
     </w:p>
     <w:p>
@@ -619,8 +645,13 @@
         </w:numPr>
       </w:pPr>
       <w:r>
-        <w:t>Right df</w:t>
-      </w:r>
+        <w:t xml:space="preserve">Right </w:t>
+      </w:r>
+      <w:proofErr w:type="spellStart"/>
+      <w:r>
+        <w:t>df</w:t>
+      </w:r>
+      <w:proofErr w:type="spellEnd"/>
     </w:p>
     <w:p>
       <w:pPr>
@@ -739,7 +770,15 @@
         </w:numPr>
       </w:pPr>
       <w:r>
-        <w:t>When i fit model, go in and interpret each of the estimates</w:t>
+        <w:t xml:space="preserve">When </w:t>
+      </w:r>
+      <w:proofErr w:type="spellStart"/>
+      <w:r>
+        <w:t>i</w:t>
+      </w:r>
+      <w:proofErr w:type="spellEnd"/>
+      <w:r>
+        <w:t xml:space="preserve"> fit model, go in and interpret each of the estimates</w:t>
       </w:r>
     </w:p>
     <w:p>
@@ -910,7 +949,250 @@
         <w:t>Testing proportional odds assumption (test with a more complex model that doesn’t require this assumption)</w:t>
       </w:r>
     </w:p>
-    <w:p/>
+    <w:p>
+      <w:r>
+        <w:t>Help</w:t>
+      </w:r>
+    </w:p>
+    <w:p>
+      <w:r>
+        <w:t>Fit the simplest model (no other fixed effects yet):</w:t>
+      </w:r>
+    </w:p>
+    <w:p>
+      <w:r>
+        <w:t>r</w:t>
+      </w:r>
+    </w:p>
+    <w:p>
+      <w:r>
+        <w:t>Copy</w:t>
+      </w:r>
+    </w:p>
+    <w:p>
+      <w:r>
+        <w:t>Edit</w:t>
+      </w:r>
+    </w:p>
+    <w:p>
+      <w:r>
+        <w:t>library(ordinal)</w:t>
+      </w:r>
+    </w:p>
+    <w:p>
+      <w:proofErr w:type="spellStart"/>
+      <w:r>
+        <w:t>simple_mod</w:t>
+      </w:r>
+      <w:proofErr w:type="spellEnd"/>
+      <w:r>
+        <w:t xml:space="preserve"> &lt;- </w:t>
+      </w:r>
+      <w:proofErr w:type="spellStart"/>
+      <w:r>
+        <w:t>clmm</w:t>
+      </w:r>
+      <w:proofErr w:type="spellEnd"/>
+      <w:r>
+        <w:t>(Value ~ 1 + (1|newID) + (1|rater), data = tib)</w:t>
+      </w:r>
+    </w:p>
+    <w:p>
+      <w:r>
+        <w:t>summary(</w:t>
+      </w:r>
+      <w:proofErr w:type="spellStart"/>
+      <w:r>
+        <w:t>simple_mod</w:t>
+      </w:r>
+      <w:proofErr w:type="spellEnd"/>
+      <w:r>
+        <w:t>)</w:t>
+      </w:r>
+    </w:p>
+    <w:p>
+      <w:r>
+        <w:t>Add fixed effects or correlation structures incrementally, e.g.:</w:t>
+      </w:r>
+    </w:p>
+    <w:p>
+      <w:r>
+        <w:t>r</w:t>
+      </w:r>
+    </w:p>
+    <w:p>
+      <w:r>
+        <w:t>Copy</w:t>
+      </w:r>
+    </w:p>
+    <w:p>
+      <w:r>
+        <w:t>Edit</w:t>
+      </w:r>
+    </w:p>
+    <w:p>
+      <w:proofErr w:type="spellStart"/>
+      <w:r>
+        <w:t>next_mod</w:t>
+      </w:r>
+      <w:proofErr w:type="spellEnd"/>
+      <w:r>
+        <w:t xml:space="preserve"> &lt;- </w:t>
+      </w:r>
+      <w:proofErr w:type="spellStart"/>
+      <w:r>
+        <w:t>clmm</w:t>
+      </w:r>
+      <w:proofErr w:type="spellEnd"/>
+      <w:r>
+        <w:t xml:space="preserve">(Value ~ Attribute + (1|newID) + (1|rater), </w:t>
+      </w:r>
+    </w:p>
+    <w:p>
+      <w:r>
+        <w:t xml:space="preserve">                 data = tib)</w:t>
+      </w:r>
+    </w:p>
+    <w:p>
+      <w:r>
+        <w:t>or if you want to specify a correlation structure (which can be tricky):</w:t>
+      </w:r>
+    </w:p>
+    <w:p>
+      <w:r>
+        <w:t>r</w:t>
+      </w:r>
+    </w:p>
+    <w:p>
+      <w:r>
+        <w:t>Copy</w:t>
+      </w:r>
+    </w:p>
+    <w:p>
+      <w:r>
+        <w:t>Edit</w:t>
+      </w:r>
+    </w:p>
+    <w:p>
+      <w:proofErr w:type="spellStart"/>
+      <w:r>
+        <w:t>next_mod_corr</w:t>
+      </w:r>
+      <w:proofErr w:type="spellEnd"/>
+      <w:r>
+        <w:t xml:space="preserve"> &lt;- </w:t>
+      </w:r>
+      <w:proofErr w:type="spellStart"/>
+      <w:r>
+        <w:t>clmm</w:t>
+      </w:r>
+      <w:proofErr w:type="spellEnd"/>
+      <w:r>
+        <w:t xml:space="preserve">(Value ~ Attribute, </w:t>
+      </w:r>
+    </w:p>
+    <w:p>
+      <w:r>
+        <w:t xml:space="preserve">                      random = </w:t>
+      </w:r>
+      <w:proofErr w:type="spellStart"/>
+      <w:r>
+        <w:t>newID</w:t>
+      </w:r>
+      <w:proofErr w:type="spellEnd"/>
+      <w:r>
+        <w:t>,</w:t>
+      </w:r>
+    </w:p>
+    <w:p>
+      <w:r>
+        <w:t xml:space="preserve">                      data = tib,</w:t>
+      </w:r>
+    </w:p>
+    <w:p>
+      <w:r>
+        <w:t xml:space="preserve">                      correlation = corAR1(form = ~ </w:t>
+      </w:r>
+      <w:proofErr w:type="spellStart"/>
+      <w:r>
+        <w:t>lobeIndex</w:t>
+      </w:r>
+      <w:proofErr w:type="spellEnd"/>
+      <w:r>
+        <w:t xml:space="preserve"> | </w:t>
+      </w:r>
+      <w:proofErr w:type="spellStart"/>
+      <w:r>
+        <w:t>newID</w:t>
+      </w:r>
+      <w:proofErr w:type="spellEnd"/>
+      <w:r>
+        <w:t>))</w:t>
+      </w:r>
+    </w:p>
+    <w:p>
+      <w:r>
+        <w:lastRenderedPageBreak/>
+        <w:t>That said, specifying correlation + random intercepts can lead to convergence issues, so proceed carefully.</w:t>
+      </w:r>
+      <w:r>
+        <w:br/>
+      </w:r>
+      <w:r>
+        <w:br/>
+      </w:r>
+      <w:r>
+        <w:t xml:space="preserve">Checking proportional odds assumption: standard PO model: </w:t>
+      </w:r>
+      <w:proofErr w:type="spellStart"/>
+      <w:r>
+        <w:t>fit_PO</w:t>
+      </w:r>
+      <w:proofErr w:type="spellEnd"/>
+      <w:r>
+        <w:t xml:space="preserve"> &lt;- </w:t>
+      </w:r>
+      <w:proofErr w:type="spellStart"/>
+      <w:r>
+        <w:t>clmm</w:t>
+      </w:r>
+      <w:proofErr w:type="spellEnd"/>
+      <w:r>
+        <w:t xml:space="preserve">( Value ~ x1 + x2 + (1 | subject) + (1 | rater), data = </w:t>
+      </w:r>
+      <w:proofErr w:type="spellStart"/>
+      <w:r>
+        <w:t>your_data</w:t>
+      </w:r>
+      <w:proofErr w:type="spellEnd"/>
+      <w:r>
+        <w:t xml:space="preserve">, link = "logit" ) nominal version in which at least one predictor is allowed to violate PO: </w:t>
+      </w:r>
+      <w:proofErr w:type="spellStart"/>
+      <w:r>
+        <w:t>fit_nominal</w:t>
+      </w:r>
+      <w:proofErr w:type="spellEnd"/>
+      <w:r>
+        <w:t xml:space="preserve"> &lt;- </w:t>
+      </w:r>
+      <w:proofErr w:type="spellStart"/>
+      <w:r>
+        <w:t>clmm</w:t>
+      </w:r>
+      <w:proofErr w:type="spellEnd"/>
+      <w:r>
+        <w:t xml:space="preserve">( Value ~ x1 + x2 + (1 | subject) + (1 | rater), nominal = ~ x2, # allow x2 to have category-specific effects data = </w:t>
+      </w:r>
+      <w:proofErr w:type="spellStart"/>
+      <w:r>
+        <w:t>your_data</w:t>
+      </w:r>
+      <w:proofErr w:type="spellEnd"/>
+      <w:r>
+        <w:t>, link = "logit" )</w:t>
+      </w:r>
+    </w:p>
     <w:sectPr>
       <w:pgSz w:w="12240" w:h="15840"/>
       <w:pgMar w:top="1440" w:right="1440" w:bottom="1440" w:left="1440" w:header="720" w:footer="720" w:gutter="0"/>
@@ -2108,7 +2390,6 @@
   <w:style w:type="character" w:default="1" w:styleId="DefaultParagraphFont">
     <w:name w:val="Default Paragraph Font"/>
     <w:uiPriority w:val="1"/>
-    <w:semiHidden/>
     <w:unhideWhenUsed/>
   </w:style>
   <w:style w:type="table" w:default="1" w:styleId="TableNormal">

</xml_diff>

<commit_message>
updated with feb 21 meeting notes
</commit_message>
<xml_diff>
--- a/Background/Notes on NTM.docx
+++ b/Background/Notes on NTM.docx
@@ -73,21 +73,8 @@
           <w:numId w:val="1"/>
         </w:numPr>
       </w:pPr>
-      <w:proofErr w:type="spellStart"/>
-      <w:r>
-        <w:t>Fibrocavitary</w:t>
-      </w:r>
-      <w:proofErr w:type="spellEnd"/>
-      <w:r>
-        <w:t xml:space="preserve"> disease – severe form of NTM infection that occurs when the MAC bacteria creates a cavity or hole in the lung tissue (this is the “classic” NTM infection, described principally as upper lobe </w:t>
-      </w:r>
-      <w:proofErr w:type="spellStart"/>
-      <w:r>
-        <w:t>fibrocavitary</w:t>
-      </w:r>
-      <w:proofErr w:type="spellEnd"/>
-      <w:r>
-        <w:t xml:space="preserve"> disease with underlying emphysema)</w:t>
+      <w:r>
+        <w:t>Fibrocavitary disease – severe form of NTM infection that occurs when the MAC bacteria creates a cavity or hole in the lung tissue (this is the “classic” NTM infection, described principally as upper lobe fibrocavitary disease with underlying emphysema)</w:t>
       </w:r>
     </w:p>
     <w:p>
@@ -158,13 +145,8 @@
           <w:numId w:val="1"/>
         </w:numPr>
       </w:pPr>
-      <w:proofErr w:type="spellStart"/>
-      <w:r>
-        <w:t>Microaspiration</w:t>
-      </w:r>
-      <w:proofErr w:type="spellEnd"/>
-      <w:r>
-        <w:t xml:space="preserve"> (from above – swallowing dysfunction, or below-GE reflux)</w:t>
+      <w:r>
+        <w:t>Microaspiration (from above – swallowing dysfunction, or below-GE reflux)</w:t>
       </w:r>
     </w:p>
     <w:p>
@@ -236,15 +218,7 @@
         </w:numPr>
       </w:pPr>
       <w:r>
-        <w:t xml:space="preserve">RML and lingula are near the heart, the constant beating might cause </w:t>
-      </w:r>
-      <w:proofErr w:type="spellStart"/>
-      <w:r>
-        <w:t>microatelectasis</w:t>
-      </w:r>
-      <w:proofErr w:type="spellEnd"/>
-      <w:r>
-        <w:t xml:space="preserve"> (small passages are blocked or pressure is applied to outside of lung), might set up a nidus of infection (place in which bacteria have multiplied) that can spread</w:t>
+        <w:t>RML and lingula are near the heart, the constant beating might cause microatelectasis (small passages are blocked or pressure is applied to outside of lung), might set up a nidus of infection (place in which bacteria have multiplied) that can spread</w:t>
       </w:r>
     </w:p>
     <w:p>
@@ -645,13 +619,8 @@
         </w:numPr>
       </w:pPr>
       <w:r>
-        <w:t xml:space="preserve">Right </w:t>
-      </w:r>
-      <w:proofErr w:type="spellStart"/>
-      <w:r>
-        <w:t>df</w:t>
-      </w:r>
-      <w:proofErr w:type="spellEnd"/>
+        <w:t>Right df</w:t>
+      </w:r>
     </w:p>
     <w:p>
       <w:pPr>
@@ -770,15 +739,7 @@
         </w:numPr>
       </w:pPr>
       <w:r>
-        <w:t xml:space="preserve">When </w:t>
-      </w:r>
-      <w:proofErr w:type="spellStart"/>
-      <w:r>
-        <w:t>i</w:t>
-      </w:r>
-      <w:proofErr w:type="spellEnd"/>
-      <w:r>
-        <w:t xml:space="preserve"> fit model, go in and interpret each of the estimates</w:t>
+        <w:t>When i fit model, go in and interpret each of the estimates</w:t>
       </w:r>
     </w:p>
     <w:p>
@@ -951,246 +912,178 @@
     </w:p>
     <w:p>
       <w:r>
-        <w:t>Help</w:t>
-      </w:r>
-    </w:p>
-    <w:p>
-      <w:r>
-        <w:t>Fit the simplest model (no other fixed effects yet):</w:t>
-      </w:r>
-    </w:p>
-    <w:p>
-      <w:r>
-        <w:t>r</w:t>
-      </w:r>
-    </w:p>
-    <w:p>
-      <w:r>
-        <w:t>Copy</w:t>
-      </w:r>
-    </w:p>
-    <w:p>
-      <w:r>
-        <w:t>Edit</w:t>
-      </w:r>
-    </w:p>
-    <w:p>
-      <w:r>
-        <w:t>library(ordinal)</w:t>
-      </w:r>
-    </w:p>
-    <w:p>
-      <w:proofErr w:type="spellStart"/>
-      <w:r>
-        <w:t>simple_mod</w:t>
-      </w:r>
-      <w:proofErr w:type="spellEnd"/>
-      <w:r>
-        <w:t xml:space="preserve"> &lt;- </w:t>
-      </w:r>
-      <w:proofErr w:type="spellStart"/>
-      <w:r>
-        <w:t>clmm</w:t>
-      </w:r>
-      <w:proofErr w:type="spellEnd"/>
-      <w:r>
-        <w:t>(Value ~ 1 + (1|newID) + (1|rater), data = tib)</w:t>
-      </w:r>
-    </w:p>
-    <w:p>
-      <w:r>
-        <w:t>summary(</w:t>
-      </w:r>
-      <w:proofErr w:type="spellStart"/>
-      <w:r>
-        <w:t>simple_mod</w:t>
-      </w:r>
-      <w:proofErr w:type="spellEnd"/>
-      <w:r>
-        <w:t>)</w:t>
-      </w:r>
-    </w:p>
-    <w:p>
-      <w:r>
-        <w:t>Add fixed effects or correlation structures incrementally, e.g.:</w:t>
-      </w:r>
-    </w:p>
-    <w:p>
-      <w:r>
-        <w:t>r</w:t>
-      </w:r>
-    </w:p>
-    <w:p>
-      <w:r>
-        <w:t>Copy</w:t>
-      </w:r>
-    </w:p>
-    <w:p>
-      <w:r>
-        <w:t>Edit</w:t>
-      </w:r>
-    </w:p>
-    <w:p>
-      <w:proofErr w:type="spellStart"/>
-      <w:r>
-        <w:t>next_mod</w:t>
-      </w:r>
-      <w:proofErr w:type="spellEnd"/>
-      <w:r>
-        <w:t xml:space="preserve"> &lt;- </w:t>
-      </w:r>
-      <w:proofErr w:type="spellStart"/>
-      <w:r>
-        <w:t>clmm</w:t>
-      </w:r>
-      <w:proofErr w:type="spellEnd"/>
-      <w:r>
-        <w:t xml:space="preserve">(Value ~ Attribute + (1|newID) + (1|rater), </w:t>
-      </w:r>
-    </w:p>
-    <w:p>
-      <w:r>
-        <w:t xml:space="preserve">                 data = tib)</w:t>
-      </w:r>
-    </w:p>
-    <w:p>
-      <w:r>
-        <w:t>or if you want to specify a correlation structure (which can be tricky):</w:t>
-      </w:r>
-    </w:p>
-    <w:p>
-      <w:r>
-        <w:t>r</w:t>
-      </w:r>
-    </w:p>
-    <w:p>
-      <w:r>
-        <w:t>Copy</w:t>
-      </w:r>
-    </w:p>
-    <w:p>
-      <w:r>
-        <w:t>Edit</w:t>
-      </w:r>
-    </w:p>
-    <w:p>
-      <w:proofErr w:type="spellStart"/>
-      <w:r>
-        <w:t>next_mod_corr</w:t>
-      </w:r>
-      <w:proofErr w:type="spellEnd"/>
-      <w:r>
-        <w:t xml:space="preserve"> &lt;- </w:t>
-      </w:r>
-      <w:proofErr w:type="spellStart"/>
-      <w:r>
-        <w:t>clmm</w:t>
-      </w:r>
-      <w:proofErr w:type="spellEnd"/>
-      <w:r>
-        <w:t xml:space="preserve">(Value ~ Attribute, </w:t>
-      </w:r>
-    </w:p>
-    <w:p>
-      <w:r>
-        <w:t xml:space="preserve">                      random = </w:t>
-      </w:r>
-      <w:proofErr w:type="spellStart"/>
-      <w:r>
-        <w:t>newID</w:t>
-      </w:r>
-      <w:proofErr w:type="spellEnd"/>
-      <w:r>
-        <w:t>,</w:t>
-      </w:r>
-    </w:p>
-    <w:p>
-      <w:r>
-        <w:t xml:space="preserve">                      data = tib,</w:t>
-      </w:r>
-    </w:p>
-    <w:p>
-      <w:r>
-        <w:t xml:space="preserve">                      correlation = corAR1(form = ~ </w:t>
-      </w:r>
-      <w:proofErr w:type="spellStart"/>
-      <w:r>
-        <w:t>lobeIndex</w:t>
-      </w:r>
-      <w:proofErr w:type="spellEnd"/>
-      <w:r>
-        <w:t xml:space="preserve"> | </w:t>
-      </w:r>
-      <w:proofErr w:type="spellStart"/>
-      <w:r>
-        <w:t>newID</w:t>
-      </w:r>
-      <w:proofErr w:type="spellEnd"/>
-      <w:r>
-        <w:t>))</w:t>
-      </w:r>
-    </w:p>
-    <w:p>
-      <w:r>
-        <w:lastRenderedPageBreak/>
-        <w:t>That said, specifying correlation + random intercepts can lead to convergence issues, so proceed carefully.</w:t>
-      </w:r>
-      <w:r>
-        <w:br/>
-      </w:r>
-      <w:r>
-        <w:br/>
-      </w:r>
-      <w:r>
-        <w:t xml:space="preserve">Checking proportional odds assumption: standard PO model: </w:t>
-      </w:r>
-      <w:proofErr w:type="spellStart"/>
-      <w:r>
-        <w:t>fit_PO</w:t>
-      </w:r>
-      <w:proofErr w:type="spellEnd"/>
-      <w:r>
-        <w:t xml:space="preserve"> &lt;- </w:t>
-      </w:r>
-      <w:proofErr w:type="spellStart"/>
-      <w:r>
-        <w:t>clmm</w:t>
-      </w:r>
-      <w:proofErr w:type="spellEnd"/>
-      <w:r>
-        <w:t xml:space="preserve">( Value ~ x1 + x2 + (1 | subject) + (1 | rater), data = </w:t>
-      </w:r>
-      <w:proofErr w:type="spellStart"/>
-      <w:r>
-        <w:t>your_data</w:t>
-      </w:r>
-      <w:proofErr w:type="spellEnd"/>
-      <w:r>
-        <w:t xml:space="preserve">, link = "logit" ) nominal version in which at least one predictor is allowed to violate PO: </w:t>
-      </w:r>
-      <w:proofErr w:type="spellStart"/>
-      <w:r>
-        <w:t>fit_nominal</w:t>
-      </w:r>
-      <w:proofErr w:type="spellEnd"/>
-      <w:r>
-        <w:t xml:space="preserve"> &lt;- </w:t>
-      </w:r>
-      <w:proofErr w:type="spellStart"/>
-      <w:r>
-        <w:t>clmm</w:t>
-      </w:r>
-      <w:proofErr w:type="spellEnd"/>
-      <w:r>
-        <w:t xml:space="preserve">( Value ~ x1 + x2 + (1 | subject) + (1 | rater), nominal = ~ x2, # allow x2 to have category-specific effects data = </w:t>
-      </w:r>
-      <w:proofErr w:type="spellStart"/>
-      <w:r>
-        <w:t>your_data</w:t>
-      </w:r>
-      <w:proofErr w:type="spellEnd"/>
-      <w:r>
-        <w:t>, link = "logit" )</w:t>
+        <w:t xml:space="preserve">Meeting on </w:t>
+      </w:r>
+      <w:r>
+        <w:t>2/21</w:t>
+      </w:r>
+    </w:p>
+    <w:p>
+      <w:pPr>
+        <w:pStyle w:val="ListParagraph"/>
+        <w:numPr>
+          <w:ilvl w:val="0"/>
+          <w:numId w:val="6"/>
+        </w:numPr>
+      </w:pPr>
+      <w:r>
+        <w:t>glmmTMB?</w:t>
+      </w:r>
+    </w:p>
+    <w:p>
+      <w:pPr>
+        <w:pStyle w:val="ListParagraph"/>
+        <w:numPr>
+          <w:ilvl w:val="0"/>
+          <w:numId w:val="6"/>
+        </w:numPr>
+      </w:pPr>
+      <w:r>
+        <w:t>Frame the meeting a</w:t>
+      </w:r>
+      <w:r>
+        <w:t>s</w:t>
+      </w:r>
+      <w:r>
+        <w:t xml:space="preserve"> “we</w:t>
+      </w:r>
+      <w:r>
+        <w:t xml:space="preserve"> are working through stuff” (adding random effects, correlation structures) as opposed to “we are struggling”</w:t>
+      </w:r>
+    </w:p>
+    <w:p>
+      <w:pPr>
+        <w:pStyle w:val="ListParagraph"/>
+        <w:numPr>
+          <w:ilvl w:val="0"/>
+          <w:numId w:val="6"/>
+        </w:numPr>
+      </w:pPr>
+      <w:r>
+        <w:t xml:space="preserve">Rater </w:t>
+      </w:r>
+      <w:r>
+        <w:t xml:space="preserve">as a </w:t>
+      </w:r>
+      <w:r>
+        <w:t>fixed effe</w:t>
+      </w:r>
+      <w:r>
+        <w:t>ct: inference based on two raters (not ideal?)</w:t>
+      </w:r>
+    </w:p>
+    <w:p>
+      <w:pPr>
+        <w:pStyle w:val="ListParagraph"/>
+        <w:numPr>
+          <w:ilvl w:val="0"/>
+          <w:numId w:val="6"/>
+        </w:numPr>
+      </w:pPr>
+      <w:r>
+        <w:t xml:space="preserve">GEE: compound symmetric correlation (? Is this what I have for </w:t>
+      </w:r>
+      <w:r>
+        <w:t>the exchangeable correlation structure?)</w:t>
+      </w:r>
+    </w:p>
+    <w:p>
+      <w:pPr>
+        <w:pStyle w:val="ListParagraph"/>
+        <w:numPr>
+          <w:ilvl w:val="0"/>
+          <w:numId w:val="6"/>
+        </w:numPr>
+      </w:pPr>
+      <w:r>
+        <w:t>How does testing for proportional odds affect the results?</w:t>
+      </w:r>
+    </w:p>
+    <w:p>
+      <w:pPr>
+        <w:pStyle w:val="ListParagraph"/>
+        <w:numPr>
+          <w:ilvl w:val="0"/>
+          <w:numId w:val="6"/>
+        </w:numPr>
+      </w:pPr>
+      <w:r>
+        <w:t>Another research question: How consistent are the raters</w:t>
+      </w:r>
+      <w:r>
+        <w:t>?</w:t>
+      </w:r>
+    </w:p>
+    <w:p>
+      <w:pPr>
+        <w:pStyle w:val="ListParagraph"/>
+        <w:numPr>
+          <w:ilvl w:val="1"/>
+          <w:numId w:val="6"/>
+        </w:numPr>
+      </w:pPr>
+      <w:r>
+        <w:t>Random intercept helps compute interclass correlation (within subject and between subject correlation)</w:t>
+      </w:r>
+    </w:p>
+    <w:p>
+      <w:pPr>
+        <w:pStyle w:val="ListParagraph"/>
+        <w:numPr>
+          <w:ilvl w:val="1"/>
+          <w:numId w:val="6"/>
+        </w:numPr>
+      </w:pPr>
+      <w:r>
+        <w:t>Might not have to worry about different raters for future studies if they are the same</w:t>
+      </w:r>
+    </w:p>
+    <w:p>
+      <w:pPr>
+        <w:pStyle w:val="ListParagraph"/>
+        <w:numPr>
+          <w:ilvl w:val="0"/>
+          <w:numId w:val="6"/>
+        </w:numPr>
+      </w:pPr>
+      <w:r>
+        <w:t>Start with descriptive approach</w:t>
+      </w:r>
+    </w:p>
+    <w:p>
+      <w:pPr>
+        <w:pStyle w:val="ListParagraph"/>
+        <w:numPr>
+          <w:ilvl w:val="0"/>
+          <w:numId w:val="6"/>
+        </w:numPr>
+      </w:pPr>
+      <w:r>
+        <w:t>SAS: GLIMMIX, NLMIX</w:t>
+      </w:r>
+    </w:p>
+    <w:p>
+      <w:pPr>
+        <w:pStyle w:val="ListParagraph"/>
+        <w:numPr>
+          <w:ilvl w:val="0"/>
+          <w:numId w:val="6"/>
+        </w:numPr>
+      </w:pPr>
+      <w:r>
+        <w:t>10 slide powerpoint</w:t>
+      </w:r>
+    </w:p>
+    <w:p>
+      <w:pPr>
+        <w:pStyle w:val="ListParagraph"/>
+        <w:numPr>
+          <w:ilvl w:val="0"/>
+          <w:numId w:val="6"/>
+        </w:numPr>
+      </w:pPr>
+      <w:r>
+        <w:t>Mention the data set is not 100% final, but still give some quantitative results</w:t>
       </w:r>
     </w:p>
     <w:sectPr>
@@ -1658,6 +1551,119 @@
     </w:lvl>
   </w:abstractNum>
   <w:abstractNum w:abstractNumId="4" w15:restartNumberingAfterBreak="0">
+    <w:nsid w:val="51DA63BB"/>
+    <w:multiLevelType w:val="hybridMultilevel"/>
+    <w:tmpl w:val="6F3A7E22"/>
+    <w:lvl w:ilvl="0" w:tplc="04090001">
+      <w:start w:val="1"/>
+      <w:numFmt w:val="bullet"/>
+      <w:lvlText w:val=""/>
+      <w:lvlJc w:val="left"/>
+      <w:pPr>
+        <w:ind w:left="720" w:hanging="360"/>
+      </w:pPr>
+      <w:rPr>
+        <w:rFonts w:ascii="Symbol" w:hAnsi="Symbol" w:hint="default"/>
+      </w:rPr>
+    </w:lvl>
+    <w:lvl w:ilvl="1" w:tplc="04090003">
+      <w:start w:val="1"/>
+      <w:numFmt w:val="bullet"/>
+      <w:lvlText w:val="o"/>
+      <w:lvlJc w:val="left"/>
+      <w:pPr>
+        <w:ind w:left="1440" w:hanging="360"/>
+      </w:pPr>
+      <w:rPr>
+        <w:rFonts w:ascii="Courier New" w:hAnsi="Courier New" w:cs="Courier New" w:hint="default"/>
+      </w:rPr>
+    </w:lvl>
+    <w:lvl w:ilvl="2" w:tplc="04090005" w:tentative="1">
+      <w:start w:val="1"/>
+      <w:numFmt w:val="bullet"/>
+      <w:lvlText w:val=""/>
+      <w:lvlJc w:val="left"/>
+      <w:pPr>
+        <w:ind w:left="2160" w:hanging="360"/>
+      </w:pPr>
+      <w:rPr>
+        <w:rFonts w:ascii="Wingdings" w:hAnsi="Wingdings" w:hint="default"/>
+      </w:rPr>
+    </w:lvl>
+    <w:lvl w:ilvl="3" w:tplc="04090001" w:tentative="1">
+      <w:start w:val="1"/>
+      <w:numFmt w:val="bullet"/>
+      <w:lvlText w:val=""/>
+      <w:lvlJc w:val="left"/>
+      <w:pPr>
+        <w:ind w:left="2880" w:hanging="360"/>
+      </w:pPr>
+      <w:rPr>
+        <w:rFonts w:ascii="Symbol" w:hAnsi="Symbol" w:hint="default"/>
+      </w:rPr>
+    </w:lvl>
+    <w:lvl w:ilvl="4" w:tplc="04090003" w:tentative="1">
+      <w:start w:val="1"/>
+      <w:numFmt w:val="bullet"/>
+      <w:lvlText w:val="o"/>
+      <w:lvlJc w:val="left"/>
+      <w:pPr>
+        <w:ind w:left="3600" w:hanging="360"/>
+      </w:pPr>
+      <w:rPr>
+        <w:rFonts w:ascii="Courier New" w:hAnsi="Courier New" w:cs="Courier New" w:hint="default"/>
+      </w:rPr>
+    </w:lvl>
+    <w:lvl w:ilvl="5" w:tplc="04090005" w:tentative="1">
+      <w:start w:val="1"/>
+      <w:numFmt w:val="bullet"/>
+      <w:lvlText w:val=""/>
+      <w:lvlJc w:val="left"/>
+      <w:pPr>
+        <w:ind w:left="4320" w:hanging="360"/>
+      </w:pPr>
+      <w:rPr>
+        <w:rFonts w:ascii="Wingdings" w:hAnsi="Wingdings" w:hint="default"/>
+      </w:rPr>
+    </w:lvl>
+    <w:lvl w:ilvl="6" w:tplc="04090001" w:tentative="1">
+      <w:start w:val="1"/>
+      <w:numFmt w:val="bullet"/>
+      <w:lvlText w:val=""/>
+      <w:lvlJc w:val="left"/>
+      <w:pPr>
+        <w:ind w:left="5040" w:hanging="360"/>
+      </w:pPr>
+      <w:rPr>
+        <w:rFonts w:ascii="Symbol" w:hAnsi="Symbol" w:hint="default"/>
+      </w:rPr>
+    </w:lvl>
+    <w:lvl w:ilvl="7" w:tplc="04090003" w:tentative="1">
+      <w:start w:val="1"/>
+      <w:numFmt w:val="bullet"/>
+      <w:lvlText w:val="o"/>
+      <w:lvlJc w:val="left"/>
+      <w:pPr>
+        <w:ind w:left="5760" w:hanging="360"/>
+      </w:pPr>
+      <w:rPr>
+        <w:rFonts w:ascii="Courier New" w:hAnsi="Courier New" w:cs="Courier New" w:hint="default"/>
+      </w:rPr>
+    </w:lvl>
+    <w:lvl w:ilvl="8" w:tplc="04090005" w:tentative="1">
+      <w:start w:val="1"/>
+      <w:numFmt w:val="bullet"/>
+      <w:lvlText w:val=""/>
+      <w:lvlJc w:val="left"/>
+      <w:pPr>
+        <w:ind w:left="6480" w:hanging="360"/>
+      </w:pPr>
+      <w:rPr>
+        <w:rFonts w:ascii="Wingdings" w:hAnsi="Wingdings" w:hint="default"/>
+      </w:rPr>
+    </w:lvl>
+  </w:abstractNum>
+  <w:abstractNum w:abstractNumId="5" w15:restartNumberingAfterBreak="0">
     <w:nsid w:val="654672F9"/>
     <w:multiLevelType w:val="hybridMultilevel"/>
     <w:tmpl w:val="FBFA63A6"/>
@@ -1771,7 +1777,7 @@
     </w:lvl>
   </w:abstractNum>
   <w:num w:numId="1" w16cid:durableId="877164761">
-    <w:abstractNumId w:val="4"/>
+    <w:abstractNumId w:val="5"/>
   </w:num>
   <w:num w:numId="2" w16cid:durableId="544022210">
     <w:abstractNumId w:val="3"/>
@@ -1784,6 +1790,9 @@
   </w:num>
   <w:num w:numId="5" w16cid:durableId="283924152">
     <w:abstractNumId w:val="2"/>
+  </w:num>
+  <w:num w:numId="6" w16cid:durableId="296643986">
+    <w:abstractNumId w:val="4"/>
   </w:num>
 </w:numbering>
 </file>
@@ -2390,6 +2399,7 @@
   <w:style w:type="character" w:default="1" w:styleId="DefaultParagraphFont">
     <w:name w:val="Default Paragraph Font"/>
     <w:uiPriority w:val="1"/>
+    <w:semiHidden/>
     <w:unhideWhenUsed/>
   </w:style>
   <w:style w:type="table" w:default="1" w:styleId="TableNormal">

</xml_diff>

<commit_message>
march 6 updates (post-committeee meeting)
</commit_message>
<xml_diff>
--- a/Background/Notes on NTM.docx
+++ b/Background/Notes on NTM.docx
@@ -73,8 +73,21 @@
           <w:numId w:val="1"/>
         </w:numPr>
       </w:pPr>
-      <w:r>
-        <w:t>Fibrocavitary disease – severe form of NTM infection that occurs when the MAC bacteria creates a cavity or hole in the lung tissue (this is the “classic” NTM infection, described principally as upper lobe fibrocavitary disease with underlying emphysema)</w:t>
+      <w:proofErr w:type="spellStart"/>
+      <w:r>
+        <w:t>Fibrocavitary</w:t>
+      </w:r>
+      <w:proofErr w:type="spellEnd"/>
+      <w:r>
+        <w:t xml:space="preserve"> disease – severe form of NTM infection that occurs when the MAC bacteria creates a cavity or hole in the lung tissue (this is the “classic” NTM infection, described principally as upper lobe </w:t>
+      </w:r>
+      <w:proofErr w:type="spellStart"/>
+      <w:r>
+        <w:t>fibrocavitary</w:t>
+      </w:r>
+      <w:proofErr w:type="spellEnd"/>
+      <w:r>
+        <w:t xml:space="preserve"> disease with underlying emphysema)</w:t>
       </w:r>
     </w:p>
     <w:p>
@@ -145,8 +158,13 @@
           <w:numId w:val="1"/>
         </w:numPr>
       </w:pPr>
-      <w:r>
-        <w:t>Microaspiration (from above – swallowing dysfunction, or below-GE reflux)</w:t>
+      <w:proofErr w:type="spellStart"/>
+      <w:r>
+        <w:t>Microaspiration</w:t>
+      </w:r>
+      <w:proofErr w:type="spellEnd"/>
+      <w:r>
+        <w:t xml:space="preserve"> (from above – swallowing dysfunction, or below-GE reflux)</w:t>
       </w:r>
     </w:p>
     <w:p>
@@ -218,7 +236,15 @@
         </w:numPr>
       </w:pPr>
       <w:r>
-        <w:t>RML and lingula are near the heart, the constant beating might cause microatelectasis (small passages are blocked or pressure is applied to outside of lung), might set up a nidus of infection (place in which bacteria have multiplied) that can spread</w:t>
+        <w:t xml:space="preserve">RML and lingula are near the heart, the constant beating might cause </w:t>
+      </w:r>
+      <w:proofErr w:type="spellStart"/>
+      <w:r>
+        <w:t>microatelectasis</w:t>
+      </w:r>
+      <w:proofErr w:type="spellEnd"/>
+      <w:r>
+        <w:t xml:space="preserve"> (small passages are blocked or pressure is applied to outside of lung), might set up a nidus of infection (place in which bacteria have multiplied) that can spread</w:t>
       </w:r>
     </w:p>
     <w:p>
@@ -619,8 +645,13 @@
         </w:numPr>
       </w:pPr>
       <w:r>
-        <w:t>Right df</w:t>
-      </w:r>
+        <w:t xml:space="preserve">Right </w:t>
+      </w:r>
+      <w:proofErr w:type="spellStart"/>
+      <w:r>
+        <w:t>df</w:t>
+      </w:r>
+      <w:proofErr w:type="spellEnd"/>
     </w:p>
     <w:p>
       <w:pPr>
@@ -739,7 +770,15 @@
         </w:numPr>
       </w:pPr>
       <w:r>
-        <w:t>When i fit model, go in and interpret each of the estimates</w:t>
+        <w:t xml:space="preserve">When </w:t>
+      </w:r>
+      <w:proofErr w:type="spellStart"/>
+      <w:r>
+        <w:t>i</w:t>
+      </w:r>
+      <w:proofErr w:type="spellEnd"/>
+      <w:r>
+        <w:t xml:space="preserve"> fit model, go in and interpret each of the estimates</w:t>
       </w:r>
     </w:p>
     <w:p>
@@ -926,8 +965,13 @@
           <w:numId w:val="6"/>
         </w:numPr>
       </w:pPr>
-      <w:r>
-        <w:t>glmmTMB?</w:t>
+      <w:proofErr w:type="spellStart"/>
+      <w:r>
+        <w:t>glmmTMB</w:t>
+      </w:r>
+      <w:proofErr w:type="spellEnd"/>
+      <w:r>
+        <w:t>?</w:t>
       </w:r>
     </w:p>
     <w:p>
@@ -1071,8 +1115,13 @@
         </w:numPr>
       </w:pPr>
       <w:r>
-        <w:t>10 slide powerpoint</w:t>
-      </w:r>
+        <w:t xml:space="preserve">10 slide </w:t>
+      </w:r>
+      <w:proofErr w:type="spellStart"/>
+      <w:r>
+        <w:t>powerpoint</w:t>
+      </w:r>
+      <w:proofErr w:type="spellEnd"/>
     </w:p>
     <w:p>
       <w:pPr>
@@ -1085,6 +1134,193 @@
       <w:r>
         <w:t>Mention the data set is not 100% final, but still give some quantitative results</w:t>
       </w:r>
+    </w:p>
+    <w:p>
+      <w:r>
+        <w:t>Meeting on 3/6</w:t>
+      </w:r>
+    </w:p>
+    <w:p>
+      <w:pPr>
+        <w:pStyle w:val="ListParagraph"/>
+        <w:numPr>
+          <w:ilvl w:val="0"/>
+          <w:numId w:val="7"/>
+        </w:numPr>
+      </w:pPr>
+      <w:r>
+        <w:t>Should also include plural effusion and lymphadenopathy in the binary category (but these don’t have multiple scores per lobe)</w:t>
+      </w:r>
+    </w:p>
+    <w:p>
+      <w:pPr>
+        <w:pStyle w:val="ListParagraph"/>
+        <w:numPr>
+          <w:ilvl w:val="0"/>
+          <w:numId w:val="7"/>
+        </w:numPr>
+      </w:pPr>
+      <w:r>
+        <w:t>Further NTM notes</w:t>
+      </w:r>
+    </w:p>
+    <w:p>
+      <w:pPr>
+        <w:pStyle w:val="ListParagraph"/>
+        <w:numPr>
+          <w:ilvl w:val="1"/>
+          <w:numId w:val="7"/>
+        </w:numPr>
+      </w:pPr>
+      <w:r>
+        <w:t>Found in environment (“slimy stuff” in water)</w:t>
+      </w:r>
+    </w:p>
+    <w:p>
+      <w:pPr>
+        <w:pStyle w:val="ListParagraph"/>
+        <w:numPr>
+          <w:ilvl w:val="1"/>
+          <w:numId w:val="7"/>
+        </w:numPr>
+      </w:pPr>
+      <w:r>
+        <w:t>Inhaled, causing lung disease</w:t>
+      </w:r>
+    </w:p>
+    <w:p>
+      <w:pPr>
+        <w:pStyle w:val="ListParagraph"/>
+        <w:numPr>
+          <w:ilvl w:val="1"/>
+          <w:numId w:val="7"/>
+        </w:numPr>
+      </w:pPr>
+      <w:r>
+        <w:t xml:space="preserve">Lung notes in general: </w:t>
+      </w:r>
+      <w:r>
+        <w:t xml:space="preserve">more stress in upper lobe when breathing in. decreased </w:t>
+      </w:r>
+      <w:proofErr w:type="spellStart"/>
+      <w:r>
+        <w:t>bloodflow</w:t>
+      </w:r>
+      <w:proofErr w:type="spellEnd"/>
+      <w:r>
+        <w:t xml:space="preserve"> to upper lobes, so he would think there are more cavities here</w:t>
+      </w:r>
+    </w:p>
+    <w:p>
+      <w:pPr>
+        <w:pStyle w:val="ListParagraph"/>
+        <w:numPr>
+          <w:ilvl w:val="0"/>
+          <w:numId w:val="7"/>
+        </w:numPr>
+      </w:pPr>
+      <w:r>
+        <w:t>Might want to try different convergence methods (method = quad)</w:t>
+      </w:r>
+    </w:p>
+    <w:p>
+      <w:pPr>
+        <w:pStyle w:val="ListParagraph"/>
+        <w:numPr>
+          <w:ilvl w:val="0"/>
+          <w:numId w:val="7"/>
+        </w:numPr>
+      </w:pPr>
+      <w:r>
+        <w:t xml:space="preserve">LLS: left </w:t>
+      </w:r>
+      <w:proofErr w:type="spellStart"/>
+      <w:r>
+        <w:t>lingular</w:t>
+      </w:r>
+      <w:proofErr w:type="spellEnd"/>
+      <w:r>
+        <w:t>, not left lower</w:t>
+      </w:r>
+    </w:p>
+    <w:p>
+      <w:pPr>
+        <w:pStyle w:val="ListParagraph"/>
+        <w:numPr>
+          <w:ilvl w:val="0"/>
+          <w:numId w:val="7"/>
+        </w:numPr>
+      </w:pPr>
+      <w:r>
+        <w:t>The species on my last slide should be NTM species, not MAC species</w:t>
+      </w:r>
+    </w:p>
+    <w:p>
+      <w:pPr>
+        <w:pStyle w:val="ListParagraph"/>
+        <w:numPr>
+          <w:ilvl w:val="0"/>
+          <w:numId w:val="7"/>
+        </w:numPr>
+      </w:pPr>
+      <w:r>
+        <w:t>If ICC close to one =&gt; consistent</w:t>
+      </w:r>
+    </w:p>
+    <w:p>
+      <w:pPr>
+        <w:pStyle w:val="ListParagraph"/>
+        <w:numPr>
+          <w:ilvl w:val="0"/>
+          <w:numId w:val="7"/>
+        </w:numPr>
+      </w:pPr>
+      <w:r>
+        <w:t>Maybe also see if rater-by-rater (i.e. one rater’s scores) models give same as the other rater and/or the two combined</w:t>
+      </w:r>
+    </w:p>
+    <w:p>
+      <w:pPr>
+        <w:pStyle w:val="ListParagraph"/>
+        <w:numPr>
+          <w:ilvl w:val="0"/>
+          <w:numId w:val="7"/>
+        </w:numPr>
+      </w:pPr>
+      <w:r>
+        <w:t>Spatial correlation?</w:t>
+      </w:r>
+    </w:p>
+    <w:p>
+      <w:pPr>
+        <w:pStyle w:val="ListParagraph"/>
+        <w:numPr>
+          <w:ilvl w:val="0"/>
+          <w:numId w:val="7"/>
+        </w:numPr>
+      </w:pPr>
+      <w:r>
+        <w:lastRenderedPageBreak/>
+        <w:t>Report the size of the cavities, given in mm (he said he tried to change all cm measurements to mm, if we see something that is 1mm, this is unlikely, probably 1cm</w:t>
+      </w:r>
+    </w:p>
+    <w:p>
+      <w:pPr>
+        <w:pStyle w:val="ListParagraph"/>
+        <w:numPr>
+          <w:ilvl w:val="0"/>
+          <w:numId w:val="7"/>
+        </w:numPr>
+      </w:pPr>
+    </w:p>
+    <w:p>
+      <w:pPr>
+        <w:pStyle w:val="ListParagraph"/>
+        <w:numPr>
+          <w:ilvl w:val="0"/>
+          <w:numId w:val="7"/>
+        </w:numPr>
+      </w:pPr>
     </w:p>
     <w:sectPr>
       <w:pgSz w:w="12240" w:h="15840"/>
@@ -1551,6 +1787,119 @@
     </w:lvl>
   </w:abstractNum>
   <w:abstractNum w:abstractNumId="4" w15:restartNumberingAfterBreak="0">
+    <w:nsid w:val="4B414B12"/>
+    <w:multiLevelType w:val="hybridMultilevel"/>
+    <w:tmpl w:val="76DE8B24"/>
+    <w:lvl w:ilvl="0" w:tplc="04090001">
+      <w:start w:val="1"/>
+      <w:numFmt w:val="bullet"/>
+      <w:lvlText w:val=""/>
+      <w:lvlJc w:val="left"/>
+      <w:pPr>
+        <w:ind w:left="720" w:hanging="360"/>
+      </w:pPr>
+      <w:rPr>
+        <w:rFonts w:ascii="Symbol" w:hAnsi="Symbol" w:hint="default"/>
+      </w:rPr>
+    </w:lvl>
+    <w:lvl w:ilvl="1" w:tplc="04090003">
+      <w:start w:val="1"/>
+      <w:numFmt w:val="bullet"/>
+      <w:lvlText w:val="o"/>
+      <w:lvlJc w:val="left"/>
+      <w:pPr>
+        <w:ind w:left="1440" w:hanging="360"/>
+      </w:pPr>
+      <w:rPr>
+        <w:rFonts w:ascii="Courier New" w:hAnsi="Courier New" w:cs="Courier New" w:hint="default"/>
+      </w:rPr>
+    </w:lvl>
+    <w:lvl w:ilvl="2" w:tplc="04090005" w:tentative="1">
+      <w:start w:val="1"/>
+      <w:numFmt w:val="bullet"/>
+      <w:lvlText w:val=""/>
+      <w:lvlJc w:val="left"/>
+      <w:pPr>
+        <w:ind w:left="2160" w:hanging="360"/>
+      </w:pPr>
+      <w:rPr>
+        <w:rFonts w:ascii="Wingdings" w:hAnsi="Wingdings" w:hint="default"/>
+      </w:rPr>
+    </w:lvl>
+    <w:lvl w:ilvl="3" w:tplc="04090001" w:tentative="1">
+      <w:start w:val="1"/>
+      <w:numFmt w:val="bullet"/>
+      <w:lvlText w:val=""/>
+      <w:lvlJc w:val="left"/>
+      <w:pPr>
+        <w:ind w:left="2880" w:hanging="360"/>
+      </w:pPr>
+      <w:rPr>
+        <w:rFonts w:ascii="Symbol" w:hAnsi="Symbol" w:hint="default"/>
+      </w:rPr>
+    </w:lvl>
+    <w:lvl w:ilvl="4" w:tplc="04090003" w:tentative="1">
+      <w:start w:val="1"/>
+      <w:numFmt w:val="bullet"/>
+      <w:lvlText w:val="o"/>
+      <w:lvlJc w:val="left"/>
+      <w:pPr>
+        <w:ind w:left="3600" w:hanging="360"/>
+      </w:pPr>
+      <w:rPr>
+        <w:rFonts w:ascii="Courier New" w:hAnsi="Courier New" w:cs="Courier New" w:hint="default"/>
+      </w:rPr>
+    </w:lvl>
+    <w:lvl w:ilvl="5" w:tplc="04090005" w:tentative="1">
+      <w:start w:val="1"/>
+      <w:numFmt w:val="bullet"/>
+      <w:lvlText w:val=""/>
+      <w:lvlJc w:val="left"/>
+      <w:pPr>
+        <w:ind w:left="4320" w:hanging="360"/>
+      </w:pPr>
+      <w:rPr>
+        <w:rFonts w:ascii="Wingdings" w:hAnsi="Wingdings" w:hint="default"/>
+      </w:rPr>
+    </w:lvl>
+    <w:lvl w:ilvl="6" w:tplc="04090001" w:tentative="1">
+      <w:start w:val="1"/>
+      <w:numFmt w:val="bullet"/>
+      <w:lvlText w:val=""/>
+      <w:lvlJc w:val="left"/>
+      <w:pPr>
+        <w:ind w:left="5040" w:hanging="360"/>
+      </w:pPr>
+      <w:rPr>
+        <w:rFonts w:ascii="Symbol" w:hAnsi="Symbol" w:hint="default"/>
+      </w:rPr>
+    </w:lvl>
+    <w:lvl w:ilvl="7" w:tplc="04090003" w:tentative="1">
+      <w:start w:val="1"/>
+      <w:numFmt w:val="bullet"/>
+      <w:lvlText w:val="o"/>
+      <w:lvlJc w:val="left"/>
+      <w:pPr>
+        <w:ind w:left="5760" w:hanging="360"/>
+      </w:pPr>
+      <w:rPr>
+        <w:rFonts w:ascii="Courier New" w:hAnsi="Courier New" w:cs="Courier New" w:hint="default"/>
+      </w:rPr>
+    </w:lvl>
+    <w:lvl w:ilvl="8" w:tplc="04090005" w:tentative="1">
+      <w:start w:val="1"/>
+      <w:numFmt w:val="bullet"/>
+      <w:lvlText w:val=""/>
+      <w:lvlJc w:val="left"/>
+      <w:pPr>
+        <w:ind w:left="6480" w:hanging="360"/>
+      </w:pPr>
+      <w:rPr>
+        <w:rFonts w:ascii="Wingdings" w:hAnsi="Wingdings" w:hint="default"/>
+      </w:rPr>
+    </w:lvl>
+  </w:abstractNum>
+  <w:abstractNum w:abstractNumId="5" w15:restartNumberingAfterBreak="0">
     <w:nsid w:val="51DA63BB"/>
     <w:multiLevelType w:val="hybridMultilevel"/>
     <w:tmpl w:val="6F3A7E22"/>
@@ -1663,7 +2012,7 @@
       </w:rPr>
     </w:lvl>
   </w:abstractNum>
-  <w:abstractNum w:abstractNumId="5" w15:restartNumberingAfterBreak="0">
+  <w:abstractNum w:abstractNumId="6" w15:restartNumberingAfterBreak="0">
     <w:nsid w:val="654672F9"/>
     <w:multiLevelType w:val="hybridMultilevel"/>
     <w:tmpl w:val="FBFA63A6"/>
@@ -1777,7 +2126,7 @@
     </w:lvl>
   </w:abstractNum>
   <w:num w:numId="1" w16cid:durableId="877164761">
-    <w:abstractNumId w:val="5"/>
+    <w:abstractNumId w:val="6"/>
   </w:num>
   <w:num w:numId="2" w16cid:durableId="544022210">
     <w:abstractNumId w:val="3"/>
@@ -1792,6 +2141,9 @@
     <w:abstractNumId w:val="2"/>
   </w:num>
   <w:num w:numId="6" w16cid:durableId="296643986">
+    <w:abstractNumId w:val="5"/>
+  </w:num>
+  <w:num w:numId="7" w16cid:durableId="867331975">
     <w:abstractNumId w:val="4"/>
   </w:num>
 </w:numbering>

</xml_diff>

<commit_message>
end of april updates
</commit_message>
<xml_diff>
--- a/Background/Notes on NTM.docx
+++ b/Background/Notes on NTM.docx
@@ -73,8 +73,29 @@
           <w:numId w:val="1"/>
         </w:numPr>
       </w:pPr>
-      <w:r>
-        <w:t>Fibrocavitary disease – severe form of NTM infection that occurs when the MAC bacteria creates a cavity or hole in the lung tissue (this is the “classic” NTM infection, described principally as upper lobe fibrocavitary disease with underlying emphysema)</w:t>
+      <w:proofErr w:type="spellStart"/>
+      <w:r>
+        <w:t>Fibrocavitary</w:t>
+      </w:r>
+      <w:proofErr w:type="spellEnd"/>
+      <w:r>
+        <w:t xml:space="preserve"> disease – severe form of NTM infection that occurs when the MAC bacteria </w:t>
+      </w:r>
+      <w:proofErr w:type="gramStart"/>
+      <w:r>
+        <w:t>creates</w:t>
+      </w:r>
+      <w:proofErr w:type="gramEnd"/>
+      <w:r>
+        <w:t xml:space="preserve"> a cavity or hole in the lung tissue (this is the “classic” NTM infection, described principally as upper lobe </w:t>
+      </w:r>
+      <w:proofErr w:type="spellStart"/>
+      <w:r>
+        <w:t>fibrocavitary</w:t>
+      </w:r>
+      <w:proofErr w:type="spellEnd"/>
+      <w:r>
+        <w:t xml:space="preserve"> disease with underlying emphysema)</w:t>
       </w:r>
     </w:p>
     <w:p>
@@ -85,8 +106,13 @@
           <w:numId w:val="1"/>
         </w:numPr>
       </w:pPr>
-      <w:r>
-        <w:t>However in last three decades, nodular-bronchiectasis pattern (“non-classic infection”) has been increasingly observed. Occurs in any lobe, but more severe in right middle lobe (RML) and lingula, and possibly right upper lobe, manifesting as advanced bronchiectasis and atelectasis</w:t>
+      <w:proofErr w:type="gramStart"/>
+      <w:r>
+        <w:t>However</w:t>
+      </w:r>
+      <w:proofErr w:type="gramEnd"/>
+      <w:r>
+        <w:t xml:space="preserve"> in last three decades, nodular-bronchiectasis pattern (“non-classic infection”) has been increasingly observed. Occurs in any lobe, but more severe in right middle lobe (RML) and lingula, and possibly right upper lobe, manifesting as advanced bronchiectasis and atelectasis</w:t>
       </w:r>
     </w:p>
     <w:p>
@@ -158,7 +184,23 @@
         </w:numPr>
       </w:pPr>
       <w:r>
-        <w:t>Why more apparent on right?</w:t>
+        <w:t xml:space="preserve">Why </w:t>
+      </w:r>
+      <w:proofErr w:type="gramStart"/>
+      <w:r>
+        <w:t>more</w:t>
+      </w:r>
+      <w:proofErr w:type="gramEnd"/>
+      <w:r>
+        <w:t xml:space="preserve"> apparent on </w:t>
+      </w:r>
+      <w:proofErr w:type="gramStart"/>
+      <w:r>
+        <w:t>right</w:t>
+      </w:r>
+      <w:proofErr w:type="gramEnd"/>
+      <w:r>
+        <w:t>?</w:t>
       </w:r>
     </w:p>
     <w:p>
@@ -170,7 +212,23 @@
         </w:numPr>
       </w:pPr>
       <w:r>
-        <w:t>In adults, right mainstem bronchus makes a less acute angle at its takeoff from the trachea, and is shorter than the left mainstem bronchus (2.5cm vs 5cm on average)</w:t>
+        <w:t xml:space="preserve">In adults, </w:t>
+      </w:r>
+      <w:proofErr w:type="gramStart"/>
+      <w:r>
+        <w:t>right</w:t>
+      </w:r>
+      <w:proofErr w:type="gramEnd"/>
+      <w:r>
+        <w:t xml:space="preserve"> mainstem bronchus makes a less acute angle at its takeoff from the </w:t>
+      </w:r>
+      <w:proofErr w:type="gramStart"/>
+      <w:r>
+        <w:t>trachea, and</w:t>
+      </w:r>
+      <w:proofErr w:type="gramEnd"/>
+      <w:r>
+        <w:t xml:space="preserve"> is shorter than the left mainstem bronchus (2.5cm vs 5cm on average)</w:t>
       </w:r>
     </w:p>
     <w:p>
@@ -194,8 +252,21 @@
         </w:numPr>
       </w:pPr>
       <w:r>
-        <w:t>Secretions traveling down are more likely to go into these areas?</w:t>
-      </w:r>
+        <w:t xml:space="preserve">Secretions traveling </w:t>
+      </w:r>
+      <w:proofErr w:type="gramStart"/>
+      <w:r>
+        <w:t>down are</w:t>
+      </w:r>
+      <w:proofErr w:type="gramEnd"/>
+      <w:r>
+        <w:t xml:space="preserve"> more likely to go into these </w:t>
+      </w:r>
+      <w:proofErr w:type="gramStart"/>
+      <w:r>
+        <w:t>areas?</w:t>
+      </w:r>
+      <w:proofErr w:type="gramEnd"/>
     </w:p>
     <w:p>
       <w:pPr>
@@ -206,7 +277,31 @@
         </w:numPr>
       </w:pPr>
       <w:r>
-        <w:t>RML bronchus is more narrow, might be harder to clear airway with forced exhalation</w:t>
+        <w:t xml:space="preserve">RML bronchus is </w:t>
+      </w:r>
+      <w:proofErr w:type="gramStart"/>
+      <w:r>
+        <w:t>more narrow</w:t>
+      </w:r>
+      <w:proofErr w:type="gramEnd"/>
+      <w:r>
+        <w:t xml:space="preserve">, </w:t>
+      </w:r>
+      <w:proofErr w:type="gramStart"/>
+      <w:r>
+        <w:t>might</w:t>
+      </w:r>
+      <w:proofErr w:type="gramEnd"/>
+      <w:r>
+        <w:t xml:space="preserve"> be harder to clear </w:t>
+      </w:r>
+      <w:proofErr w:type="gramStart"/>
+      <w:r>
+        <w:t>airway</w:t>
+      </w:r>
+      <w:proofErr w:type="gramEnd"/>
+      <w:r>
+        <w:t xml:space="preserve"> with forced exhalation</w:t>
       </w:r>
     </w:p>
     <w:p>
@@ -218,7 +313,15 @@
         </w:numPr>
       </w:pPr>
       <w:r>
-        <w:t>RML and lingula are near the heart, the constant beating might cause microatelectasis (small passages are blocked or pressure is applied to outside of lung), might set up a nidus of infection (place in which bacteria have multiplied) that can spread</w:t>
+        <w:t xml:space="preserve">RML and lingula are near the heart, the constant beating might cause </w:t>
+      </w:r>
+      <w:proofErr w:type="spellStart"/>
+      <w:r>
+        <w:t>microatelectasis</w:t>
+      </w:r>
+      <w:proofErr w:type="spellEnd"/>
+      <w:r>
+        <w:t xml:space="preserve"> (small passages are blocked or pressure is applied to outside of lung), might set up a nidus of infection (place in which bacteria have multiplied) that can spread</w:t>
       </w:r>
     </w:p>
     <w:p>
@@ -230,7 +333,15 @@
         </w:numPr>
       </w:pPr>
       <w:r>
-        <w:t>The “tapping” from the heart beat might skew macrophages in those areas to other types of macrophages (without other underlying causes, might not be super convincing, since these would be present in everyone</w:t>
+        <w:t xml:space="preserve">The “tapping” from the </w:t>
+      </w:r>
+      <w:proofErr w:type="gramStart"/>
+      <w:r>
+        <w:t>heart beat</w:t>
+      </w:r>
+      <w:proofErr w:type="gramEnd"/>
+      <w:r>
+        <w:t xml:space="preserve"> might skew macrophages in those areas to other types of macrophages (without other underlying causes, might not be super convincing, since these would be present in everyone</w:t>
       </w:r>
     </w:p>
     <w:p>
@@ -313,8 +424,13 @@
         </w:numPr>
       </w:pPr>
       <w:r>
-        <w:t>To account for 6 measures per subject, add random intercepts</w:t>
-      </w:r>
+        <w:t xml:space="preserve">To account for 6 measures per subject, add random </w:t>
+      </w:r>
+      <w:proofErr w:type="gramStart"/>
+      <w:r>
+        <w:t>intercepts</w:t>
+      </w:r>
+      <w:proofErr w:type="gramEnd"/>
     </w:p>
     <w:p>
       <w:pPr>
@@ -421,8 +537,13 @@
           <w:numId w:val="2"/>
         </w:numPr>
       </w:pPr>
-      <w:r>
-        <w:t>Take into account all radiologists (2 people scoring, 3 if tiebreak needed)</w:t>
+      <w:proofErr w:type="gramStart"/>
+      <w:r>
+        <w:t>Take into account</w:t>
+      </w:r>
+      <w:proofErr w:type="gramEnd"/>
+      <w:r>
+        <w:t xml:space="preserve"> all radiologists (2 people scoring, 3 if tiebreak needed)</w:t>
       </w:r>
     </w:p>
     <w:p>
@@ -619,8 +740,13 @@
         </w:numPr>
       </w:pPr>
       <w:r>
-        <w:t>Right df</w:t>
-      </w:r>
+        <w:t xml:space="preserve">Right </w:t>
+      </w:r>
+      <w:proofErr w:type="spellStart"/>
+      <w:r>
+        <w:t>df</w:t>
+      </w:r>
+      <w:proofErr w:type="spellEnd"/>
     </w:p>
     <w:p>
       <w:pPr>
@@ -630,8 +756,21 @@
           <w:numId w:val="3"/>
         </w:numPr>
       </w:pPr>
-      <w:r>
-        <w:t>Two part model (0 + continuous)</w:t>
+      <w:proofErr w:type="gramStart"/>
+      <w:r>
+        <w:t>Two part</w:t>
+      </w:r>
+      <w:proofErr w:type="gramEnd"/>
+      <w:r>
+        <w:t xml:space="preserve"> </w:t>
+      </w:r>
+      <w:proofErr w:type="gramStart"/>
+      <w:r>
+        <w:t>model</w:t>
+      </w:r>
+      <w:proofErr w:type="gramEnd"/>
+      <w:r>
+        <w:t xml:space="preserve"> (0 + continuous)</w:t>
       </w:r>
     </w:p>
     <w:p>
@@ -667,8 +806,13 @@
         </w:numPr>
       </w:pPr>
       <w:r>
-        <w:t>Any other ways to account for correlation other than random intercept</w:t>
-      </w:r>
+        <w:t xml:space="preserve">Any other ways to account for correlation other than random </w:t>
+      </w:r>
+      <w:proofErr w:type="gramStart"/>
+      <w:r>
+        <w:t>intercept</w:t>
+      </w:r>
+      <w:proofErr w:type="gramEnd"/>
     </w:p>
     <w:p>
       <w:pPr>
@@ -703,7 +847,15 @@
         </w:numPr>
       </w:pPr>
       <w:r>
-        <w:t>Odds of having higher score for particular lobe compared to other is…</w:t>
+        <w:t xml:space="preserve">Odds of having higher score for </w:t>
+      </w:r>
+      <w:proofErr w:type="gramStart"/>
+      <w:r>
+        <w:t>particular lobe</w:t>
+      </w:r>
+      <w:proofErr w:type="gramEnd"/>
+      <w:r>
+        <w:t xml:space="preserve"> compared to other is…</w:t>
       </w:r>
     </w:p>
     <w:p>
@@ -738,8 +890,26 @@
           <w:numId w:val="3"/>
         </w:numPr>
       </w:pPr>
-      <w:r>
-        <w:t>When i fit model, go in and interpret each of the estimates</w:t>
+      <w:proofErr w:type="gramStart"/>
+      <w:r>
+        <w:t xml:space="preserve">When </w:t>
+      </w:r>
+      <w:proofErr w:type="spellStart"/>
+      <w:r>
+        <w:t>i</w:t>
+      </w:r>
+      <w:proofErr w:type="spellEnd"/>
+      <w:proofErr w:type="gramEnd"/>
+      <w:r>
+        <w:t xml:space="preserve"> fit model, </w:t>
+      </w:r>
+      <w:proofErr w:type="gramStart"/>
+      <w:r>
+        <w:t>go</w:t>
+      </w:r>
+      <w:proofErr w:type="gramEnd"/>
+      <w:r>
+        <w:t xml:space="preserve"> in and interpret each of the estimates</w:t>
       </w:r>
     </w:p>
     <w:p>
@@ -751,7 +921,31 @@
         </w:numPr>
       </w:pPr>
       <w:r>
-        <w:t>ICC -&gt; these models not fitting error term, not really able to do this</w:t>
+        <w:t xml:space="preserve">ICC -&gt; these models </w:t>
+      </w:r>
+      <w:proofErr w:type="gramStart"/>
+      <w:r>
+        <w:t>not</w:t>
+      </w:r>
+      <w:proofErr w:type="gramEnd"/>
+      <w:r>
+        <w:t xml:space="preserve"> fitting error </w:t>
+      </w:r>
+      <w:proofErr w:type="gramStart"/>
+      <w:r>
+        <w:t>term</w:t>
+      </w:r>
+      <w:proofErr w:type="gramEnd"/>
+      <w:r>
+        <w:t xml:space="preserve">, not </w:t>
+      </w:r>
+      <w:proofErr w:type="gramStart"/>
+      <w:r>
+        <w:t>really able</w:t>
+      </w:r>
+      <w:proofErr w:type="gramEnd"/>
+      <w:r>
+        <w:t xml:space="preserve"> to do this</w:t>
       </w:r>
     </w:p>
     <w:p>
@@ -791,8 +985,13 @@
           <w:numId w:val="5"/>
         </w:numPr>
       </w:pPr>
-      <w:r>
-        <w:t>Also the 2 (or 3) raters</w:t>
+      <w:proofErr w:type="gramStart"/>
+      <w:r>
+        <w:t>Also</w:t>
+      </w:r>
+      <w:proofErr w:type="gramEnd"/>
+      <w:r>
+        <w:t xml:space="preserve"> the 2 (or 3) raters</w:t>
       </w:r>
     </w:p>
     <w:p>
@@ -804,7 +1003,15 @@
         </w:numPr>
       </w:pPr>
       <w:r>
-        <w:t>Random intercept?</w:t>
+        <w:t xml:space="preserve">Random </w:t>
+      </w:r>
+      <w:proofErr w:type="gramStart"/>
+      <w:r>
+        <w:t>intercept</w:t>
+      </w:r>
+      <w:proofErr w:type="gramEnd"/>
+      <w:r>
+        <w:t>?</w:t>
       </w:r>
     </w:p>
     <w:p>
@@ -816,8 +1023,13 @@
         </w:numPr>
       </w:pPr>
       <w:r>
-        <w:t>Consider partial proportional odds if proportional odds fails</w:t>
-      </w:r>
+        <w:t xml:space="preserve">Consider partial proportional odds if proportional odds </w:t>
+      </w:r>
+      <w:proofErr w:type="gramStart"/>
+      <w:r>
+        <w:t>fails</w:t>
+      </w:r>
+      <w:proofErr w:type="gramEnd"/>
     </w:p>
     <w:p/>
     <w:p>
@@ -926,8 +1138,13 @@
           <w:numId w:val="6"/>
         </w:numPr>
       </w:pPr>
-      <w:r>
-        <w:t>glmmTMB?</w:t>
+      <w:proofErr w:type="spellStart"/>
+      <w:r>
+        <w:t>glmmTMB</w:t>
+      </w:r>
+      <w:proofErr w:type="spellEnd"/>
+      <w:r>
+        <w:t>?</w:t>
       </w:r>
     </w:p>
     <w:p>
@@ -1035,7 +1252,15 @@
         </w:numPr>
       </w:pPr>
       <w:r>
-        <w:t>Might not have to worry about different raters for future studies if they are the same</w:t>
+        <w:t xml:space="preserve">Might not have to worry about different </w:t>
+      </w:r>
+      <w:proofErr w:type="gramStart"/>
+      <w:r>
+        <w:t>raters</w:t>
+      </w:r>
+      <w:proofErr w:type="gramEnd"/>
+      <w:r>
+        <w:t xml:space="preserve"> for future studies if they are the same</w:t>
       </w:r>
     </w:p>
     <w:p>
@@ -1071,8 +1296,13 @@
         </w:numPr>
       </w:pPr>
       <w:r>
-        <w:t>10 slide powerpoint</w:t>
-      </w:r>
+        <w:t xml:space="preserve">10 slide </w:t>
+      </w:r>
+      <w:proofErr w:type="spellStart"/>
+      <w:r>
+        <w:t>powerpoint</w:t>
+      </w:r>
+      <w:proofErr w:type="spellEnd"/>
     </w:p>
     <w:p>
       <w:pPr>
@@ -1124,7 +1354,15 @@
         </w:numPr>
       </w:pPr>
       <w:r>
-        <w:t>Found in environment (“slimy stuff” in water)</w:t>
+        <w:t xml:space="preserve">Found in </w:t>
+      </w:r>
+      <w:proofErr w:type="gramStart"/>
+      <w:r>
+        <w:t>environment (“</w:t>
+      </w:r>
+      <w:proofErr w:type="gramEnd"/>
+      <w:r>
+        <w:t>slimy stuff” in water)</w:t>
       </w:r>
     </w:p>
     <w:p>
@@ -1151,7 +1389,31 @@
         <w:t xml:space="preserve">Lung notes in general: </w:t>
       </w:r>
       <w:r>
-        <w:t>more stress in upper lobe when breathing in. decreased bloodflow to upper lobes, so he would think there are more cavities here</w:t>
+        <w:t xml:space="preserve">more stress in </w:t>
+      </w:r>
+      <w:proofErr w:type="gramStart"/>
+      <w:r>
+        <w:t>upper</w:t>
+      </w:r>
+      <w:proofErr w:type="gramEnd"/>
+      <w:r>
+        <w:t xml:space="preserve"> lobe when breathing in. decreased </w:t>
+      </w:r>
+      <w:proofErr w:type="spellStart"/>
+      <w:r>
+        <w:t>bloodflow</w:t>
+      </w:r>
+      <w:proofErr w:type="spellEnd"/>
+      <w:r>
+        <w:t xml:space="preserve"> to </w:t>
+      </w:r>
+      <w:proofErr w:type="gramStart"/>
+      <w:r>
+        <w:t>upper</w:t>
+      </w:r>
+      <w:proofErr w:type="gramEnd"/>
+      <w:r>
+        <w:t xml:space="preserve"> lobes, so he would think there are more cavities here</w:t>
       </w:r>
     </w:p>
     <w:p>
@@ -1175,7 +1437,15 @@
         </w:numPr>
       </w:pPr>
       <w:r>
-        <w:t>LLS: left lingular, not left lower</w:t>
+        <w:t xml:space="preserve">LLS: left </w:t>
+      </w:r>
+      <w:proofErr w:type="spellStart"/>
+      <w:r>
+        <w:t>lingular</w:t>
+      </w:r>
+      <w:proofErr w:type="spellEnd"/>
+      <w:r>
+        <w:t>, not left lower</w:t>
       </w:r>
     </w:p>
     <w:p>
@@ -1240,8 +1510,13 @@
       </w:r>
     </w:p>
     <w:p>
-      <w:r>
-        <w:t>Call with Ed on 4/10</w:t>
+      <w:proofErr w:type="gramStart"/>
+      <w:r>
+        <w:t>Call with</w:t>
+      </w:r>
+      <w:proofErr w:type="gramEnd"/>
+      <w:r>
+        <w:t xml:space="preserve"> Ed on 4/10</w:t>
       </w:r>
     </w:p>
     <w:p>
@@ -1319,7 +1594,23 @@
         <w:t>Pleural effusion and lymp</w:t>
       </w:r>
       <w:r>
-        <w:t xml:space="preserve">hadenopathy: these are outside lung, in chest. So this is a presence or absence </w:t>
+        <w:t xml:space="preserve">hadenopathy: these are outside </w:t>
+      </w:r>
+      <w:proofErr w:type="gramStart"/>
+      <w:r>
+        <w:t>lung</w:t>
+      </w:r>
+      <w:proofErr w:type="gramEnd"/>
+      <w:r>
+        <w:t xml:space="preserve">, in chest. </w:t>
+      </w:r>
+      <w:proofErr w:type="gramStart"/>
+      <w:r>
+        <w:t>So</w:t>
+      </w:r>
+      <w:proofErr w:type="gramEnd"/>
+      <w:r>
+        <w:t xml:space="preserve"> this is a presence or absence </w:t>
       </w:r>
     </w:p>
     <w:p>
@@ -1379,7 +1670,15 @@
         </w:numPr>
       </w:pPr>
       <w:r>
-        <w:t>Rating: Ed confirmed Jiwan rated separately and then Valerie Hale rated again and he entered the data while she was doing so. No correspondence between the raters, they have probably never met each other</w:t>
+        <w:t xml:space="preserve">Rating: Ed confirmed Jiwan rated separately and then Valerie Hale rated again and he entered the data while she was doing so. No correspondence between the </w:t>
+      </w:r>
+      <w:proofErr w:type="gramStart"/>
+      <w:r>
+        <w:t>raters</w:t>
+      </w:r>
+      <w:proofErr w:type="gramEnd"/>
+      <w:r>
+        <w:t>, they have probably never met each other</w:t>
       </w:r>
     </w:p>
     <w:p>
@@ -1423,7 +1722,15 @@
         </w:numPr>
       </w:pPr>
       <w:r>
-        <w:t>25-30 references sounds sufficient to him, and less might not really be a big deal</w:t>
+        <w:t xml:space="preserve">25-30 references </w:t>
+      </w:r>
+      <w:proofErr w:type="gramStart"/>
+      <w:r>
+        <w:t>sounds</w:t>
+      </w:r>
+      <w:proofErr w:type="gramEnd"/>
+      <w:r>
+        <w:t xml:space="preserve"> sufficient to him, and less might not really be a big deal</w:t>
       </w:r>
     </w:p>
     <w:p>
@@ -1447,7 +1754,15 @@
         </w:numPr>
       </w:pPr>
       <w:r>
-        <w:t>In general, go with what works and we are able to fit for modeling</w:t>
+        <w:t xml:space="preserve">In general, go with what works and we </w:t>
+      </w:r>
+      <w:proofErr w:type="gramStart"/>
+      <w:r>
+        <w:t>are able to</w:t>
+      </w:r>
+      <w:proofErr w:type="gramEnd"/>
+      <w:r>
+        <w:t xml:space="preserve"> fit for modeling</w:t>
       </w:r>
     </w:p>
     <w:p>
@@ -1459,7 +1774,15 @@
         </w:numPr>
       </w:pPr>
       <w:r>
-        <w:t>For ones that do work, do a comparison between the ones that fit random rater and ones that don’t</w:t>
+        <w:t xml:space="preserve">For ones that do work, </w:t>
+      </w:r>
+      <w:proofErr w:type="gramStart"/>
+      <w:r>
+        <w:t>do</w:t>
+      </w:r>
+      <w:proofErr w:type="gramEnd"/>
+      <w:r>
+        <w:t xml:space="preserve"> a comparison between the ones that fit random rater and ones that don’t</w:t>
       </w:r>
     </w:p>
     <w:p>
@@ -1474,7 +1797,15 @@
         <w:t>Maybe compare the lobe compar</w:t>
       </w:r>
       <w:r>
-        <w:t>isons (rater is not main thing of interest</w:t>
+        <w:t xml:space="preserve">isons (rater is not </w:t>
+      </w:r>
+      <w:proofErr w:type="gramStart"/>
+      <w:r>
+        <w:t>main</w:t>
+      </w:r>
+      <w:proofErr w:type="gramEnd"/>
+      <w:r>
+        <w:t xml:space="preserve"> thing of interest</w:t>
       </w:r>
     </w:p>
     <w:p>
@@ -1486,7 +1817,15 @@
         </w:numPr>
       </w:pPr>
       <w:r>
-        <w:t>For ones that don’t work, see if taking out fixed rater will help</w:t>
+        <w:t xml:space="preserve">For ones that don’t work, see if taking out fixed </w:t>
+      </w:r>
+      <w:proofErr w:type="spellStart"/>
+      <w:r>
+        <w:t>rater</w:t>
+      </w:r>
+      <w:proofErr w:type="spellEnd"/>
+      <w:r>
+        <w:t xml:space="preserve"> will help</w:t>
       </w:r>
     </w:p>
     <w:p>
@@ -1498,8 +1837,13 @@
         </w:numPr>
       </w:pPr>
       <w:r>
-        <w:t>For ones that won’t work with the fully fledged model, go with what works, as this probably won’t affect the more general inference we are doing</w:t>
-      </w:r>
+        <w:t xml:space="preserve">For ones that won’t work with the fully fledged model, go with what works, as this probably won’t affect the more general inference we are </w:t>
+      </w:r>
+      <w:proofErr w:type="gramStart"/>
+      <w:r>
+        <w:t>doing</w:t>
+      </w:r>
+      <w:proofErr w:type="gramEnd"/>
     </w:p>
     <w:p>
       <w:pPr>
@@ -1510,7 +1854,13 @@
         </w:numPr>
       </w:pPr>
       <w:r>
-        <w:t>By taking it out o the random term, how does it affect lobe comparisons?</w:t>
+        <w:t>By taking it out o</w:t>
+      </w:r>
+      <w:r>
+        <w:t>f</w:t>
+      </w:r>
+      <w:r>
+        <w:t xml:space="preserve"> the random term, how does it affect lobe comparisons?</w:t>
       </w:r>
     </w:p>
     <w:p>
@@ -1583,7 +1933,23 @@
       </w:pPr>
       <w:r>
         <w:lastRenderedPageBreak/>
-        <w:t>Check to see if proc glimmix or lsmeans has this (adjust = …)</w:t>
+        <w:t xml:space="preserve">Check to see if proc </w:t>
+      </w:r>
+      <w:proofErr w:type="spellStart"/>
+      <w:r>
+        <w:t>glimmix</w:t>
+      </w:r>
+      <w:proofErr w:type="spellEnd"/>
+      <w:r>
+        <w:t xml:space="preserve"> or </w:t>
+      </w:r>
+      <w:proofErr w:type="spellStart"/>
+      <w:r>
+        <w:t>lsmeans</w:t>
+      </w:r>
+      <w:proofErr w:type="spellEnd"/>
+      <w:r>
+        <w:t xml:space="preserve"> has this (adjust = …)</w:t>
       </w:r>
     </w:p>
     <w:p>
@@ -1595,8 +1961,13 @@
         </w:numPr>
       </w:pPr>
       <w:r>
-        <w:t>FDR will be more liberal, i.e. more significances</w:t>
-      </w:r>
+        <w:t xml:space="preserve">FDR will be more liberal, i.e. more </w:t>
+      </w:r>
+      <w:proofErr w:type="gramStart"/>
+      <w:r>
+        <w:t>significances</w:t>
+      </w:r>
+      <w:proofErr w:type="gramEnd"/>
     </w:p>
     <w:p>
       <w:pPr>
@@ -1622,7 +1993,15 @@
         </w:numPr>
       </w:pPr>
       <w:r>
-        <w:t>For thesis, we should be using the model. Probability of cavity is more meaningful than the count of cavity (?)</w:t>
+        <w:t xml:space="preserve">For thesis, we should be using the model. </w:t>
+      </w:r>
+      <w:proofErr w:type="gramStart"/>
+      <w:r>
+        <w:t>Probability</w:t>
+      </w:r>
+      <w:proofErr w:type="gramEnd"/>
+      <w:r>
+        <w:t xml:space="preserve"> of cavity is more meaningful than the count of cavity (?)</w:t>
       </w:r>
     </w:p>
     <w:p>
@@ -1634,7 +2013,15 @@
         </w:numPr>
       </w:pPr>
       <w:r>
-        <w:t>As I’m running models, send him summary of models and results (keep it concise)</w:t>
+        <w:t xml:space="preserve">As I’m running models, send him </w:t>
+      </w:r>
+      <w:proofErr w:type="gramStart"/>
+      <w:r>
+        <w:t>summary</w:t>
+      </w:r>
+      <w:proofErr w:type="gramEnd"/>
+      <w:r>
+        <w:t xml:space="preserve"> of models and results (keep it concise)</w:t>
       </w:r>
     </w:p>
     <w:sectPr>

</xml_diff>

<commit_message>
june 23 (before ICC removal)
</commit_message>
<xml_diff>
--- a/Background/Notes on NTM.docx
+++ b/Background/Notes on NTM.docx
@@ -2022,6 +2022,28 @@
       <w:proofErr w:type="gramEnd"/>
       <w:r>
         <w:t xml:space="preserve"> of models and results (keep it concise)</w:t>
+      </w:r>
+    </w:p>
+    <w:p/>
+    <w:p>
+      <w:r>
+        <w:t xml:space="preserve">My thoughts for you to cut and paste for later: teach a little about the methods including explaining an interpretation of an odds ratio for the different models. Make a Table 1 </w:t>
+      </w:r>
+      <w:proofErr w:type="gramStart"/>
+      <w:r>
+        <w:t>averaged</w:t>
+      </w:r>
+      <w:proofErr w:type="gramEnd"/>
+      <w:r>
+        <w:t xml:space="preserve"> across </w:t>
+      </w:r>
+      <w:proofErr w:type="gramStart"/>
+      <w:r>
+        <w:t>raters</w:t>
+      </w:r>
+      <w:proofErr w:type="gramEnd"/>
+      <w:r>
+        <w:t xml:space="preserve"> or make some graphs of the raw data on percentages in each severity.  Include other measures of agreement from raters.</w:t>
       </w:r>
     </w:p>
     <w:sectPr>

</xml_diff>